<commit_message>
Structorizer Bild erstellt und in Doku hinzugefügt
</commit_message>
<xml_diff>
--- a/Dokumentation/Goetzer_Schmidli_ITSE21a_Projektauftrag.docx
+++ b/Dokumentation/Goetzer_Schmidli_ITSE21a_Projektauftrag.docx
@@ -1147,18 +1147,81 @@
       </w:r>
       <w:bookmarkEnd w:id="12"/>
     </w:p>
-    <w:p/>
+    <w:p>
+      <w:pPr>
+        <w:spacing w:after="0" w:line="248" w:lineRule="exact"/>
+      </w:pPr>
+      <w:r>
+        <w:br w:type="page"/>
+      </w:r>
+    </w:p>
     <w:p>
       <w:pPr>
         <w:pStyle w:val="berschrift2"/>
       </w:pPr>
       <w:bookmarkStart w:id="13" w:name="_Toc82157149"/>
       <w:r>
+        <w:lastRenderedPageBreak/>
         <w:t>Programmablauf</w:t>
       </w:r>
       <w:bookmarkEnd w:id="13"/>
     </w:p>
     <w:p/>
+    <w:p>
+      <w:r>
+        <w:rPr>
+          <w:noProof/>
+        </w:rPr>
+        <w:drawing>
+          <wp:inline distT="0" distB="0" distL="0" distR="0" wp14:anchorId="450B8BDA" wp14:editId="6B8282E2">
+            <wp:extent cx="4101153" cy="4896110"/>
+            <wp:effectExtent l="0" t="0" r="0" b="0"/>
+            <wp:docPr id="3" name="Grafik 3"/>
+            <wp:cNvGraphicFramePr>
+              <a:graphicFrameLocks xmlns:a="http://schemas.openxmlformats.org/drawingml/2006/main" noChangeAspect="1"/>
+            </wp:cNvGraphicFramePr>
+            <a:graphic xmlns:a="http://schemas.openxmlformats.org/drawingml/2006/main">
+              <a:graphicData uri="http://schemas.openxmlformats.org/drawingml/2006/picture">
+                <pic:pic xmlns:pic="http://schemas.openxmlformats.org/drawingml/2006/picture">
+                  <pic:nvPicPr>
+                    <pic:cNvPr id="0" name="Picture 1"/>
+                    <pic:cNvPicPr>
+                      <a:picLocks noChangeAspect="1" noChangeArrowheads="1"/>
+                    </pic:cNvPicPr>
+                  </pic:nvPicPr>
+                  <pic:blipFill>
+                    <a:blip r:embed="rId11">
+                      <a:extLst>
+                        <a:ext uri="{28A0092B-C50C-407E-A947-70E740481C1C}">
+                          <a14:useLocalDpi xmlns:a14="http://schemas.microsoft.com/office/drawing/2010/main" val="0"/>
+                        </a:ext>
+                      </a:extLst>
+                    </a:blip>
+                    <a:srcRect/>
+                    <a:stretch>
+                      <a:fillRect/>
+                    </a:stretch>
+                  </pic:blipFill>
+                  <pic:spPr bwMode="auto">
+                    <a:xfrm>
+                      <a:off x="0" y="0"/>
+                      <a:ext cx="4104325" cy="4899897"/>
+                    </a:xfrm>
+                    <a:prstGeom prst="rect">
+                      <a:avLst/>
+                    </a:prstGeom>
+                    <a:noFill/>
+                    <a:ln>
+                      <a:noFill/>
+                    </a:ln>
+                  </pic:spPr>
+                </pic:pic>
+              </a:graphicData>
+            </a:graphic>
+          </wp:inline>
+        </w:drawing>
+      </w:r>
+    </w:p>
     <w:p>
       <w:pPr>
         <w:pStyle w:val="berschrift2"/>
@@ -1316,33 +1379,17 @@
       <w:bookmarkEnd w:id="19"/>
     </w:p>
     <w:p>
-      <w:r>
-        <w:fldChar w:fldCharType="begin"/>
-      </w:r>
-      <w:r>
-        <w:instrText xml:space="preserve"> TOC \h \z \c "Abb." </w:instrText>
-      </w:r>
-      <w:r>
-        <w:fldChar w:fldCharType="separate"/>
-      </w:r>
-      <w:r>
-        <w:rPr>
-          <w:b/>
-          <w:bCs/>
-          <w:noProof/>
-          <w:lang w:val="de-DE"/>
-        </w:rPr>
-        <w:t>Es konnten keine Einträge für ein Abbildungsverzeichnis gefunden werden.</w:t>
-      </w:r>
-      <w:r>
-        <w:rPr>
-          <w:b/>
-          <w:bCs/>
-          <w:noProof/>
-          <w:lang w:val="de-DE"/>
-        </w:rPr>
-        <w:fldChar w:fldCharType="end"/>
-      </w:r>
+      <w:fldSimple w:instr=" TOC \h \z \c &quot;Abb.&quot; ">
+        <w:r>
+          <w:rPr>
+            <w:b/>
+            <w:bCs/>
+            <w:noProof/>
+            <w:lang w:val="de-DE"/>
+          </w:rPr>
+          <w:t>Es konnten keine Einträge für ein Abbildungsverzeichnis gefunden werden.</w:t>
+        </w:r>
+      </w:fldSimple>
     </w:p>
     <w:p/>
     <w:p>
@@ -1356,38 +1403,22 @@
       <w:bookmarkEnd w:id="20"/>
     </w:p>
     <w:p>
-      <w:r>
-        <w:fldChar w:fldCharType="begin"/>
-      </w:r>
-      <w:r>
-        <w:instrText xml:space="preserve"> TOC \h \z \c "Tab." </w:instrText>
-      </w:r>
-      <w:r>
-        <w:fldChar w:fldCharType="separate"/>
-      </w:r>
-      <w:r>
-        <w:rPr>
-          <w:b/>
-          <w:bCs/>
-          <w:noProof/>
-          <w:lang w:val="de-DE"/>
-        </w:rPr>
-        <w:t>Es konnten keine Einträge für ein Abbildungsverzeichnis gefunden werden.</w:t>
-      </w:r>
-      <w:r>
-        <w:rPr>
-          <w:b/>
-          <w:bCs/>
-          <w:noProof/>
-          <w:lang w:val="de-DE"/>
-        </w:rPr>
-        <w:fldChar w:fldCharType="end"/>
-      </w:r>
+      <w:fldSimple w:instr=" TOC \h \z \c &quot;Tab.&quot; ">
+        <w:r>
+          <w:rPr>
+            <w:b/>
+            <w:bCs/>
+            <w:noProof/>
+            <w:lang w:val="de-DE"/>
+          </w:rPr>
+          <w:t>Es konnten keine Einträge für ein Abbildungsverzeichnis gefunden werden.</w:t>
+        </w:r>
+      </w:fldSimple>
     </w:p>
     <w:p/>
     <w:sectPr>
-      <w:headerReference w:type="default" r:id="rId11"/>
-      <w:footerReference w:type="default" r:id="rId12"/>
+      <w:headerReference w:type="default" r:id="rId12"/>
+      <w:footerReference w:type="default" r:id="rId13"/>
       <w:pgSz w:w="11906" w:h="16838" w:code="9"/>
       <w:pgMar w:top="1673" w:right="567" w:bottom="1021" w:left="1134" w:header="425" w:footer="709" w:gutter="0"/>
       <w:cols w:space="708"/>
@@ -4225,10 +4256,21 @@
 </file>
 
 <file path=customXml/item1.xml><?xml version="1.0" encoding="utf-8"?>
-<b:Sources xmlns:b="http://schemas.openxmlformats.org/officeDocument/2006/bibliography" xmlns="http://schemas.openxmlformats.org/officeDocument/2006/bibliography" SelectedStyle="\IEEE2006OfficeOnline.xsl" StyleName="IEEE" Version="2006"/>
+<p:properties xmlns:p="http://schemas.microsoft.com/office/2006/metadata/properties" xmlns:xsi="http://www.w3.org/2001/XMLSchema-instance" xmlns:pc="http://schemas.microsoft.com/office/infopath/2007/PartnerControls">
+  <documentManagement/>
+</p:properties>
 </file>
 
 <file path=customXml/item2.xml><?xml version="1.0" encoding="utf-8"?>
+<?mso-contentType ?>
+<FormTemplates xmlns="http://schemas.microsoft.com/sharepoint/v3/contenttype/forms">
+  <Display>DocumentLibraryForm</Display>
+  <Edit>DocumentLibraryForm</Edit>
+  <New>DocumentLibraryForm</New>
+</FormTemplates>
+</file>
+
+<file path=customXml/item3.xml><?xml version="1.0" encoding="utf-8"?>
 <ct:contentTypeSchema xmlns:ct="http://schemas.microsoft.com/office/2006/metadata/contentType" xmlns:ma="http://schemas.microsoft.com/office/2006/metadata/properties/metaAttributes" ct:_="" ma:_="" ma:contentTypeName="Dokument" ma:contentTypeID="0x0101001485F301CCB87B4E8F5CCF1C923A4B13" ma:contentTypeVersion="8" ma:contentTypeDescription="Ein neues Dokument erstellen." ma:contentTypeScope="" ma:versionID="9b3503f774b82299b2ba6a8e8af7fadb">
   <xsd:schema xmlns:xsd="http://www.w3.org/2001/XMLSchema" xmlns:xs="http://www.w3.org/2001/XMLSchema" xmlns:p="http://schemas.microsoft.com/office/2006/metadata/properties" xmlns:ns2="76ebd90f-9166-4c6c-a7a8-155772bb0ad7" targetNamespace="http://schemas.microsoft.com/office/2006/metadata/properties" ma:root="true" ma:fieldsID="9a643992e7c5b3acfda34fb6f0dbd11c" ns2:_="">
     <xsd:import namespace="76ebd90f-9166-4c6c-a7a8-155772bb0ad7"/>
@@ -4400,30 +4442,28 @@
 </ct:contentTypeSchema>
 </file>
 
-<file path=customXml/item3.xml><?xml version="1.0" encoding="utf-8"?>
-<?mso-contentType ?>
-<FormTemplates xmlns="http://schemas.microsoft.com/sharepoint/v3/contenttype/forms">
-  <Display>DocumentLibraryForm</Display>
-  <Edit>DocumentLibraryForm</Edit>
-  <New>DocumentLibraryForm</New>
-</FormTemplates>
-</file>
-
 <file path=customXml/item4.xml><?xml version="1.0" encoding="utf-8"?>
-<p:properties xmlns:p="http://schemas.microsoft.com/office/2006/metadata/properties" xmlns:xsi="http://www.w3.org/2001/XMLSchema-instance" xmlns:pc="http://schemas.microsoft.com/office/infopath/2007/PartnerControls">
-  <documentManagement/>
-</p:properties>
+<b:Sources xmlns:b="http://schemas.openxmlformats.org/officeDocument/2006/bibliography" xmlns="http://schemas.openxmlformats.org/officeDocument/2006/bibliography" SelectedStyle="\IEEE2006OfficeOnline.xsl" StyleName="IEEE" Version="2006"/>
 </file>
 
 <file path=customXml/itemProps1.xml><?xml version="1.0" encoding="utf-8"?>
-<ds:datastoreItem xmlns:ds="http://schemas.openxmlformats.org/officeDocument/2006/customXml" ds:itemID="{B2F18980-9282-4378-B936-36301B3E8BF3}">
+<ds:datastoreItem xmlns:ds="http://schemas.openxmlformats.org/officeDocument/2006/customXml" ds:itemID="{4770075B-5CFA-4662-AA7D-0830253D98EC}">
   <ds:schemaRefs>
-    <ds:schemaRef ds:uri="http://schemas.openxmlformats.org/officeDocument/2006/bibliography"/>
+    <ds:schemaRef ds:uri="http://schemas.microsoft.com/office/2006/metadata/properties"/>
+    <ds:schemaRef ds:uri="http://schemas.microsoft.com/office/infopath/2007/PartnerControls"/>
   </ds:schemaRefs>
 </ds:datastoreItem>
 </file>
 
 <file path=customXml/itemProps2.xml><?xml version="1.0" encoding="utf-8"?>
+<ds:datastoreItem xmlns:ds="http://schemas.openxmlformats.org/officeDocument/2006/customXml" ds:itemID="{D6F4FA0E-43D1-412F-A9C0-B64C77BDE8E4}">
+  <ds:schemaRefs>
+    <ds:schemaRef ds:uri="http://schemas.microsoft.com/sharepoint/v3/contenttype/forms"/>
+  </ds:schemaRefs>
+</ds:datastoreItem>
+</file>
+
+<file path=customXml/itemProps3.xml><?xml version="1.0" encoding="utf-8"?>
 <ds:datastoreItem xmlns:ds="http://schemas.openxmlformats.org/officeDocument/2006/customXml" ds:itemID="{FE8C1E19-5C20-4392-83D5-D8490E646DEC}">
   <ds:schemaRefs>
     <ds:schemaRef ds:uri="http://schemas.microsoft.com/office/2006/metadata/contentType"/>
@@ -4441,26 +4481,10 @@
 </ds:datastoreItem>
 </file>
 
-<file path=customXml/itemProps3.xml><?xml version="1.0" encoding="utf-8"?>
-<ds:datastoreItem xmlns:ds="http://schemas.openxmlformats.org/officeDocument/2006/customXml" ds:itemID="{D6F4FA0E-43D1-412F-A9C0-B64C77BDE8E4}">
+<file path=customXml/itemProps4.xml><?xml version="1.0" encoding="utf-8"?>
+<ds:datastoreItem xmlns:ds="http://schemas.openxmlformats.org/officeDocument/2006/customXml" ds:itemID="{B2F18980-9282-4378-B936-36301B3E8BF3}">
   <ds:schemaRefs>
-    <ds:schemaRef ds:uri="http://schemas.microsoft.com/sharepoint/v3/contenttype/forms"/>
-  </ds:schemaRefs>
-</ds:datastoreItem>
-</file>
-
-<file path=customXml/itemProps4.xml><?xml version="1.0" encoding="utf-8"?>
-<ds:datastoreItem xmlns:ds="http://schemas.openxmlformats.org/officeDocument/2006/customXml" ds:itemID="{4770075B-5CFA-4662-AA7D-0830253D98EC}">
-  <ds:schemaRefs>
-    <ds:schemaRef ds:uri="http://purl.org/dc/terms/"/>
-    <ds:schemaRef ds:uri="http://schemas.openxmlformats.org/package/2006/metadata/core-properties"/>
-    <ds:schemaRef ds:uri="http://schemas.microsoft.com/office/2006/documentManagement/types"/>
-    <ds:schemaRef ds:uri="http://schemas.microsoft.com/office/infopath/2007/PartnerControls"/>
-    <ds:schemaRef ds:uri="76ebd90f-9166-4c6c-a7a8-155772bb0ad7"/>
-    <ds:schemaRef ds:uri="http://purl.org/dc/elements/1.1/"/>
-    <ds:schemaRef ds:uri="http://schemas.microsoft.com/office/2006/metadata/properties"/>
-    <ds:schemaRef ds:uri="http://www.w3.org/XML/1998/namespace"/>
-    <ds:schemaRef ds:uri="http://purl.org/dc/dcmitype/"/>
+    <ds:schemaRef ds:uri="http://schemas.openxmlformats.org/officeDocument/2006/bibliography"/>
   </ds:schemaRefs>
 </ds:datastoreItem>
 </file>
</xml_diff>